<commit_message>
Piccole modifiche Use case
</commit_message>
<xml_diff>
--- a/Documenti/Use Case/Accettazione_Prenotazione Use Case.docx
+++ b/Documenti/Use Case/Accettazione_Prenotazione Use Case.docx
@@ -1,6 +1,6 @@
 
 <file path=word/document.xml><?xml version="1.0" encoding="utf-8"?>
-<w:document xmlns:wpc="http://schemas.microsoft.com/office/word/2010/wordprocessingCanvas" xmlns:cx="http://schemas.microsoft.com/office/drawing/2014/chartex" xmlns:cx1="http://schemas.microsoft.com/office/drawing/2015/9/8/chartex" xmlns:cx2="http://schemas.microsoft.com/office/drawing/2015/10/21/chartex" xmlns:cx3="http://schemas.microsoft.com/office/drawing/2016/5/9/chartex" xmlns:cx4="http://schemas.microsoft.com/office/drawing/2016/5/10/chartex" xmlns:cx5="http://schemas.microsoft.com/office/drawing/2016/5/11/chartex" xmlns:cx6="http://schemas.microsoft.com/office/drawing/2016/5/12/chartex" xmlns:cx7="http://schemas.microsoft.com/office/drawing/2016/5/13/chartex" xmlns:cx8="http://schemas.microsoft.com/office/drawing/2016/5/14/chartex" xmlns:mc="http://schemas.openxmlformats.org/markup-compatibility/2006" xmlns:aink="http://schemas.microsoft.com/office/drawing/2016/ink" xmlns:am3d="http://schemas.microsoft.com/office/drawing/2017/model3d" xmlns:o="urn:schemas-microsoft-com:office:office" xmlns:r="http://schemas.openxmlformats.org/officeDocument/2006/relationships" xmlns:m="http://schemas.openxmlformats.org/officeDocument/2006/math" xmlns:v="urn:schemas-microsoft-com:vml" xmlns:wp14="http://schemas.microsoft.com/office/word/2010/wordprocessingDrawing" xmlns:wp="http://schemas.openxmlformats.org/drawingml/2006/wordprocessingDrawing" xmlns:w10="urn:schemas-microsoft-com:office:word" xmlns:w="http://schemas.openxmlformats.org/wordprocessingml/2006/main" xmlns:w14="http://schemas.microsoft.com/office/word/2010/wordml" xmlns:w15="http://schemas.microsoft.com/office/word/2012/wordml" xmlns:w16cid="http://schemas.microsoft.com/office/word/2016/wordml/cid" xmlns:w16se="http://schemas.microsoft.com/office/word/2015/wordml/symex" xmlns:wpg="http://schemas.microsoft.com/office/word/2010/wordprocessingGroup" xmlns:wpi="http://schemas.microsoft.com/office/word/2010/wordprocessingInk" xmlns:wne="http://schemas.microsoft.com/office/word/2006/wordml" xmlns:wps="http://schemas.microsoft.com/office/word/2010/wordprocessingShape" mc:Ignorable="w14 w15 w16se w16cid wp14">
+<w:document xmlns:wpc="http://schemas.microsoft.com/office/word/2010/wordprocessingCanvas" xmlns:cx="http://schemas.microsoft.com/office/drawing/2014/chartex" xmlns:cx1="http://schemas.microsoft.com/office/drawing/2015/9/8/chartex" xmlns:cx2="http://schemas.microsoft.com/office/drawing/2015/10/21/chartex" xmlns:cx3="http://schemas.microsoft.com/office/drawing/2016/5/9/chartex" xmlns:cx4="http://schemas.microsoft.com/office/drawing/2016/5/10/chartex" xmlns:cx5="http://schemas.microsoft.com/office/drawing/2016/5/11/chartex" xmlns:cx6="http://schemas.microsoft.com/office/drawing/2016/5/12/chartex" xmlns:cx7="http://schemas.microsoft.com/office/drawing/2016/5/13/chartex" xmlns:cx8="http://schemas.microsoft.com/office/drawing/2016/5/14/chartex" xmlns:mc="http://schemas.openxmlformats.org/markup-compatibility/2006" xmlns:aink="http://schemas.microsoft.com/office/drawing/2016/ink" xmlns:am3d="http://schemas.microsoft.com/office/drawing/2017/model3d" xmlns:o="urn:schemas-microsoft-com:office:office" xmlns:r="http://schemas.openxmlformats.org/officeDocument/2006/relationships" xmlns:m="http://schemas.openxmlformats.org/officeDocument/2006/math" xmlns:v="urn:schemas-microsoft-com:vml" xmlns:wp14="http://schemas.microsoft.com/office/word/2010/wordprocessingDrawing" xmlns:wp="http://schemas.openxmlformats.org/drawingml/2006/wordprocessingDrawing" xmlns:w10="urn:schemas-microsoft-com:office:word" xmlns:w="http://schemas.openxmlformats.org/wordprocessingml/2006/main" xmlns:w14="http://schemas.microsoft.com/office/word/2010/wordml" xmlns:w15="http://schemas.microsoft.com/office/word/2012/wordml" xmlns:w16cex="http://schemas.microsoft.com/office/word/2018/wordml/cex" xmlns:w16cid="http://schemas.microsoft.com/office/word/2016/wordml/cid" xmlns:w16="http://schemas.microsoft.com/office/word/2018/wordml" xmlns:w16se="http://schemas.microsoft.com/office/word/2015/wordml/symex" xmlns:wpg="http://schemas.microsoft.com/office/word/2010/wordprocessingGroup" xmlns:wpi="http://schemas.microsoft.com/office/word/2010/wordprocessingInk" xmlns:wne="http://schemas.microsoft.com/office/word/2006/wordml" xmlns:wps="http://schemas.microsoft.com/office/word/2010/wordprocessingShape" mc:Ignorable="w14 w15 w16se w16cid w16 w16cex wp14">
   <w:body>
     <w:p>
       <w:pPr>
@@ -298,57 +298,6 @@
                 <w:i/>
                 <w:iCs/>
               </w:rPr>
-              <w:t>Amato Adriano</w:t>
-            </w:r>
-          </w:p>
-          <w:p>
-            <w:pPr>
-              <w:rPr>
-                <w:bCs/>
-                <w:i/>
-                <w:iCs/>
-              </w:rPr>
-            </w:pPr>
-            <w:r>
-              <w:rPr>
-                <w:bCs/>
-                <w:i/>
-                <w:iCs/>
-              </w:rPr>
-              <w:t>Afeltra Angelo</w:t>
-            </w:r>
-          </w:p>
-          <w:p>
-            <w:pPr>
-              <w:rPr>
-                <w:bCs/>
-                <w:i/>
-                <w:iCs/>
-              </w:rPr>
-            </w:pPr>
-            <w:r>
-              <w:rPr>
-                <w:bCs/>
-                <w:i/>
-                <w:iCs/>
-              </w:rPr>
-              <w:t>Fucile Andrea</w:t>
-            </w:r>
-          </w:p>
-          <w:p>
-            <w:pPr>
-              <w:rPr>
-                <w:bCs/>
-                <w:i/>
-                <w:iCs/>
-              </w:rPr>
-            </w:pPr>
-            <w:r>
-              <w:rPr>
-                <w:bCs/>
-                <w:i/>
-                <w:iCs/>
-              </w:rPr>
               <w:t>Rapa Giovanni</w:t>
             </w:r>
           </w:p>
@@ -1337,8 +1286,6 @@
               </w:rPr>
               <w:t>Può essere usato da più impiegati contemporaneamente</w:t>
             </w:r>
-            <w:bookmarkStart w:id="0" w:name="_GoBack"/>
-            <w:bookmarkEnd w:id="0"/>
           </w:p>
         </w:tc>
       </w:tr>
@@ -1399,7 +1346,7 @@
 </file>
 
 <file path=word/styles.xml><?xml version="1.0" encoding="utf-8"?>
-<w:styles xmlns:mc="http://schemas.openxmlformats.org/markup-compatibility/2006" xmlns:r="http://schemas.openxmlformats.org/officeDocument/2006/relationships" xmlns:w="http://schemas.openxmlformats.org/wordprocessingml/2006/main" xmlns:w14="http://schemas.microsoft.com/office/word/2010/wordml" xmlns:w15="http://schemas.microsoft.com/office/word/2012/wordml" xmlns:w16cid="http://schemas.microsoft.com/office/word/2016/wordml/cid" xmlns:w16se="http://schemas.microsoft.com/office/word/2015/wordml/symex" mc:Ignorable="w14 w15 w16se w16cid">
+<w:styles xmlns:mc="http://schemas.openxmlformats.org/markup-compatibility/2006" xmlns:r="http://schemas.openxmlformats.org/officeDocument/2006/relationships" xmlns:w="http://schemas.openxmlformats.org/wordprocessingml/2006/main" xmlns:w14="http://schemas.microsoft.com/office/word/2010/wordml" xmlns:w15="http://schemas.microsoft.com/office/word/2012/wordml" xmlns:w16cex="http://schemas.microsoft.com/office/word/2018/wordml/cex" xmlns:w16cid="http://schemas.microsoft.com/office/word/2016/wordml/cid" xmlns:w16="http://schemas.microsoft.com/office/word/2018/wordml" xmlns:w16se="http://schemas.microsoft.com/office/word/2015/wordml/symex" mc:Ignorable="w14 w15 w16se w16cid w16 w16cex">
   <w:docDefaults>
     <w:rPrDefault>
       <w:rPr>
@@ -1415,7 +1362,7 @@
       </w:pPr>
     </w:pPrDefault>
   </w:docDefaults>
-  <w:latentStyles w:defLockedState="0" w:defUIPriority="99" w:defSemiHidden="0" w:defUnhideWhenUsed="0" w:defQFormat="0" w:count="377">
+  <w:latentStyles w:defLockedState="0" w:defUIPriority="99" w:defSemiHidden="0" w:defUnhideWhenUsed="0" w:defQFormat="0" w:count="376">
     <w:lsdException w:name="Normal" w:uiPriority="0" w:qFormat="1"/>
     <w:lsdException w:name="heading 1" w:uiPriority="9" w:qFormat="1"/>
     <w:lsdException w:name="heading 2" w:semiHidden="1" w:uiPriority="9" w:unhideWhenUsed="1" w:qFormat="1"/>
@@ -1570,7 +1517,7 @@
     <w:lsdException w:name="Table Web 2" w:semiHidden="1" w:unhideWhenUsed="1"/>
     <w:lsdException w:name="Table Web 3" w:semiHidden="1" w:unhideWhenUsed="1"/>
     <w:lsdException w:name="Balloon Text" w:semiHidden="1" w:unhideWhenUsed="1"/>
-    <w:lsdException w:name="Table Grid" w:semiHidden="1" w:uiPriority="59" w:unhideWhenUsed="1"/>
+    <w:lsdException w:name="Table Grid" w:uiPriority="59"/>
     <w:lsdException w:name="Table Theme" w:semiHidden="1" w:unhideWhenUsed="1"/>
     <w:lsdException w:name="Placeholder Text" w:semiHidden="1"/>
     <w:lsdException w:name="No Spacing" w:uiPriority="1" w:qFormat="1"/>
@@ -1792,7 +1739,6 @@
     <w:lsdException w:name="Hashtag" w:semiHidden="1" w:unhideWhenUsed="1"/>
     <w:lsdException w:name="Unresolved Mention" w:semiHidden="1" w:unhideWhenUsed="1"/>
     <w:lsdException w:name="Smart Link" w:semiHidden="1" w:unhideWhenUsed="1"/>
-    <w:lsdException w:name="Smart Link Error" w:semiHidden="1" w:unhideWhenUsed="1"/>
   </w:latentStyles>
   <w:style w:type="paragraph" w:default="1" w:styleId="Normale">
     <w:name w:val="Normal"/>

</xml_diff>

<commit_message>
Modifiche a Use Case e RAD
Ho modificato le spazziature del RAD ho aggiornato i singoli file degli Use Case.
</commit_message>
<xml_diff>
--- a/Documenti/Use Case/Accettazione_Prenotazione Use Case.docx
+++ b/Documenti/Use Case/Accettazione_Prenotazione Use Case.docx
@@ -4,6 +4,7 @@
   <w:body>
     <w:p>
       <w:pPr>
+        <w:jc w:val="center"/>
         <w:rPr>
           <w:b/>
         </w:rPr>
@@ -12,21 +13,27 @@
         <w:rPr>
           <w:b/>
         </w:rPr>
-        <w:t>Specifica Use Case</w:t>
+        <w:t>Accettazione Prenotazione</w:t>
+      </w:r>
+      <w:r>
+        <w:rPr>
+          <w:b/>
+        </w:rPr>
+        <w:t xml:space="preserve"> Use Case</w:t>
       </w:r>
     </w:p>
     <w:tbl>
       <w:tblPr>
         <w:tblStyle w:val="Grigliatabella"/>
-        <w:tblW w:w="0" w:type="auto"/>
+        <w:tblW w:w="9854" w:type="dxa"/>
         <w:tblLayout w:type="fixed"/>
         <w:tblLook w:val="04A0" w:firstRow="1" w:lastRow="0" w:firstColumn="1" w:lastColumn="0" w:noHBand="0" w:noVBand="1"/>
       </w:tblPr>
       <w:tblGrid>
         <w:gridCol w:w="534"/>
         <w:gridCol w:w="835"/>
-        <w:gridCol w:w="440"/>
-        <w:gridCol w:w="929"/>
+        <w:gridCol w:w="611"/>
+        <w:gridCol w:w="758"/>
         <w:gridCol w:w="3603"/>
         <w:gridCol w:w="1756"/>
         <w:gridCol w:w="9"/>
@@ -41,6 +48,7 @@
             <w:tcW w:w="2738" w:type="dxa"/>
             <w:gridSpan w:val="4"/>
             <w:vMerge w:val="restart"/>
+            <w:shd w:val="clear" w:color="auto" w:fill="002060"/>
           </w:tcPr>
           <w:p>
             <w:pPr>
@@ -70,7 +78,15 @@
                 <w:i/>
                 <w:iCs/>
               </w:rPr>
-              <w:t>UCAC1-</w:t>
+              <w:t>UC</w:t>
+            </w:r>
+            <w:r>
+              <w:rPr>
+                <w:bCs/>
+                <w:i/>
+                <w:iCs/>
+              </w:rPr>
+              <w:t>_GP-4</w:t>
             </w:r>
           </w:p>
         </w:tc>
@@ -138,7 +154,7 @@
                 <w:i/>
                 <w:iCs/>
               </w:rPr>
-              <w:t>22/10/2020</w:t>
+              <w:t>19/11/2020</w:t>
             </w:r>
           </w:p>
         </w:tc>
@@ -152,6 +168,7 @@
             <w:tcW w:w="2738" w:type="dxa"/>
             <w:gridSpan w:val="4"/>
             <w:vMerge/>
+            <w:shd w:val="clear" w:color="auto" w:fill="002060"/>
           </w:tcPr>
           <w:p>
             <w:pPr>
@@ -189,13 +206,23 @@
                 <w:iCs/>
               </w:rPr>
             </w:pPr>
-            <w:r>
-              <w:rPr>
-                <w:bCs/>
-                <w:i/>
-                <w:iCs/>
-              </w:rPr>
-              <w:t>Vers.</w:t>
+            <w:proofErr w:type="spellStart"/>
+            <w:r>
+              <w:rPr>
+                <w:bCs/>
+                <w:i/>
+                <w:iCs/>
+              </w:rPr>
+              <w:t>Vers</w:t>
+            </w:r>
+            <w:proofErr w:type="spellEnd"/>
+            <w:r>
+              <w:rPr>
+                <w:bCs/>
+                <w:i/>
+                <w:iCs/>
+              </w:rPr>
+              <w:t>.</w:t>
             </w:r>
           </w:p>
         </w:tc>
@@ -218,7 +245,15 @@
                 <w:i/>
                 <w:iCs/>
               </w:rPr>
-              <w:t>0.00.001</w:t>
+              <w:t>0.00.00</w:t>
+            </w:r>
+            <w:r>
+              <w:rPr>
+                <w:bCs/>
+                <w:i/>
+                <w:iCs/>
+              </w:rPr>
+              <w:t>2</w:t>
             </w:r>
           </w:p>
         </w:tc>
@@ -232,6 +267,7 @@
             <w:tcW w:w="2738" w:type="dxa"/>
             <w:gridSpan w:val="4"/>
             <w:vMerge/>
+            <w:shd w:val="clear" w:color="auto" w:fill="002060"/>
           </w:tcPr>
           <w:p>
             <w:pPr>
@@ -311,6 +347,7 @@
           <w:tcPr>
             <w:tcW w:w="2738" w:type="dxa"/>
             <w:gridSpan w:val="4"/>
+            <w:shd w:val="clear" w:color="auto" w:fill="002060"/>
           </w:tcPr>
           <w:p>
             <w:pPr>
@@ -347,15 +384,7 @@
                 <w:i/>
                 <w:iCs/>
               </w:rPr>
-              <w:t xml:space="preserve">Lo UC fornisce la funzionalità di </w:t>
-            </w:r>
-            <w:r>
-              <w:rPr>
-                <w:bCs/>
-                <w:i/>
-                <w:iCs/>
-              </w:rPr>
-              <w:t>accettazione delle prenotazioni</w:t>
+              <w:t>Lo UC fornisce la funzionalità di accettazione delle prenotazioni</w:t>
             </w:r>
           </w:p>
         </w:tc>
@@ -368,21 +397,15 @@
           <w:tcPr>
             <w:tcW w:w="2738" w:type="dxa"/>
             <w:gridSpan w:val="4"/>
-          </w:tcPr>
-          <w:p>
-            <w:r>
-              <w:rPr>
-                <w:b/>
-                <w:bCs/>
-              </w:rPr>
-              <w:t>Attor</w:t>
-            </w:r>
-            <w:r>
-              <w:rPr>
-                <w:b/>
-                <w:bCs/>
-              </w:rPr>
-              <w:t>e Principale</w:t>
+            <w:shd w:val="clear" w:color="auto" w:fill="002060"/>
+          </w:tcPr>
+          <w:p>
+            <w:r>
+              <w:rPr>
+                <w:b/>
+                <w:bCs/>
+              </w:rPr>
+              <w:t>Attore Principale</w:t>
             </w:r>
           </w:p>
         </w:tc>
@@ -403,21 +426,7 @@
                 <w:b/>
                 <w:bCs/>
               </w:rPr>
-              <w:t xml:space="preserve">Impiegato </w:t>
-            </w:r>
-            <w:r>
-              <w:rPr>
-                <w:b/>
-                <w:bCs/>
-              </w:rPr>
-              <w:t>–</w:t>
-            </w:r>
-            <w:r>
-              <w:rPr>
-                <w:b/>
-                <w:bCs/>
-              </w:rPr>
-              <w:t xml:space="preserve"> Ernesto</w:t>
+              <w:t>Impiegato</w:t>
             </w:r>
           </w:p>
         </w:tc>
@@ -430,27 +439,21 @@
           <w:tcPr>
             <w:tcW w:w="2738" w:type="dxa"/>
             <w:gridSpan w:val="4"/>
-          </w:tcPr>
-          <w:p>
-            <w:pPr>
-              <w:rPr>
-                <w:b/>
-                <w:bCs/>
-              </w:rPr>
-            </w:pPr>
-            <w:r>
-              <w:rPr>
-                <w:b/>
-                <w:bCs/>
-              </w:rPr>
-              <w:t>Attori</w:t>
-            </w:r>
-            <w:r>
-              <w:rPr>
-                <w:b/>
-                <w:bCs/>
-              </w:rPr>
-              <w:t xml:space="preserve"> secondari</w:t>
+            <w:shd w:val="clear" w:color="auto" w:fill="002060"/>
+          </w:tcPr>
+          <w:p>
+            <w:pPr>
+              <w:rPr>
+                <w:b/>
+                <w:bCs/>
+              </w:rPr>
+            </w:pPr>
+            <w:r>
+              <w:rPr>
+                <w:b/>
+                <w:bCs/>
+              </w:rPr>
+              <w:t>Attori secondari</w:t>
             </w:r>
           </w:p>
         </w:tc>
@@ -482,15 +485,25 @@
           <w:tcPr>
             <w:tcW w:w="2738" w:type="dxa"/>
             <w:gridSpan w:val="4"/>
-          </w:tcPr>
-          <w:p>
-            <w:r>
-              <w:rPr>
-                <w:b/>
-                <w:bCs/>
-              </w:rPr>
-              <w:t>Entry Condition</w:t>
-            </w:r>
+            <w:shd w:val="clear" w:color="auto" w:fill="002060"/>
+          </w:tcPr>
+          <w:p>
+            <w:r>
+              <w:rPr>
+                <w:b/>
+                <w:bCs/>
+              </w:rPr>
+              <w:t xml:space="preserve">Entry </w:t>
+            </w:r>
+            <w:proofErr w:type="spellStart"/>
+            <w:r>
+              <w:rPr>
+                <w:b/>
+                <w:bCs/>
+              </w:rPr>
+              <w:t>Condition</w:t>
+            </w:r>
+            <w:proofErr w:type="spellEnd"/>
           </w:p>
         </w:tc>
         <w:tc>
@@ -498,6 +511,19 @@
             <w:tcW w:w="7116" w:type="dxa"/>
             <w:gridSpan w:val="4"/>
           </w:tcPr>
+          <w:p>
+            <w:r>
+              <w:t xml:space="preserve">L’impiegato si </w:t>
+            </w:r>
+            <w:proofErr w:type="gramStart"/>
+            <w:r>
+              <w:t>e</w:t>
+            </w:r>
+            <w:proofErr w:type="gramEnd"/>
+            <w:r>
+              <w:t xml:space="preserve"> autenticato ed ha scelto il tipo o i tipi di prenotazione da gestire</w:t>
+            </w:r>
+          </w:p>
           <w:p>
             <w:r>
               <w:t>C’è almeno una prenotazione</w:t>
@@ -513,21 +539,31 @@
           <w:tcPr>
             <w:tcW w:w="2738" w:type="dxa"/>
             <w:gridSpan w:val="4"/>
-          </w:tcPr>
-          <w:p>
-            <w:pPr>
-              <w:rPr>
-                <w:b/>
-                <w:bCs/>
-              </w:rPr>
-            </w:pPr>
-            <w:r>
-              <w:rPr>
-                <w:b/>
-                <w:bCs/>
-              </w:rPr>
-              <w:t>Exit condition</w:t>
-            </w:r>
+            <w:shd w:val="clear" w:color="auto" w:fill="002060"/>
+          </w:tcPr>
+          <w:p>
+            <w:pPr>
+              <w:rPr>
+                <w:b/>
+                <w:bCs/>
+              </w:rPr>
+            </w:pPr>
+            <w:r>
+              <w:rPr>
+                <w:b/>
+                <w:bCs/>
+              </w:rPr>
+              <w:t xml:space="preserve">Exit </w:t>
+            </w:r>
+            <w:proofErr w:type="spellStart"/>
+            <w:r>
+              <w:rPr>
+                <w:b/>
+                <w:bCs/>
+              </w:rPr>
+              <w:t>condition</w:t>
+            </w:r>
+            <w:proofErr w:type="spellEnd"/>
           </w:p>
           <w:p>
             <w:r>
@@ -558,26 +594,41 @@
           <w:tcPr>
             <w:tcW w:w="2738" w:type="dxa"/>
             <w:gridSpan w:val="4"/>
-          </w:tcPr>
-          <w:p>
-            <w:pPr>
-              <w:rPr>
-                <w:b/>
-                <w:bCs/>
-              </w:rPr>
-            </w:pPr>
-            <w:r>
-              <w:rPr>
-                <w:b/>
-                <w:bCs/>
-              </w:rPr>
-              <w:t>Exit condition</w:t>
-            </w:r>
-          </w:p>
-          <w:p>
-            <w:r>
-              <w:t xml:space="preserve">                       On failure</w:t>
-            </w:r>
+            <w:shd w:val="clear" w:color="auto" w:fill="002060"/>
+          </w:tcPr>
+          <w:p>
+            <w:pPr>
+              <w:rPr>
+                <w:b/>
+                <w:bCs/>
+              </w:rPr>
+            </w:pPr>
+            <w:r>
+              <w:rPr>
+                <w:b/>
+                <w:bCs/>
+              </w:rPr>
+              <w:t xml:space="preserve">Exit </w:t>
+            </w:r>
+            <w:proofErr w:type="spellStart"/>
+            <w:r>
+              <w:rPr>
+                <w:b/>
+                <w:bCs/>
+              </w:rPr>
+              <w:t>condition</w:t>
+            </w:r>
+            <w:proofErr w:type="spellEnd"/>
+          </w:p>
+          <w:p>
+            <w:r>
+              <w:t xml:space="preserve">                       On </w:t>
+            </w:r>
+            <w:proofErr w:type="spellStart"/>
+            <w:r>
+              <w:t>failure</w:t>
+            </w:r>
+            <w:proofErr w:type="spellEnd"/>
           </w:p>
         </w:tc>
         <w:tc>
@@ -590,13 +641,7 @@
               <w:rPr>
                 <w:bCs/>
               </w:rPr>
-              <w:t>N</w:t>
-            </w:r>
-            <w:r>
-              <w:rPr>
-                <w:bCs/>
-              </w:rPr>
-              <w:t>on viene servito nessun cliente</w:t>
+              <w:t>Non viene servito nessun cliente</w:t>
             </w:r>
           </w:p>
         </w:tc>
@@ -609,22 +654,25 @@
           <w:tcPr>
             <w:tcW w:w="2738" w:type="dxa"/>
             <w:gridSpan w:val="4"/>
-          </w:tcPr>
-          <w:p>
-            <w:r>
-              <w:rPr>
-                <w:b/>
-                <w:bCs/>
-              </w:rPr>
-              <w:t>Rilevanza</w:t>
-            </w:r>
-            <w:r>
-              <w:rPr>
-                <w:b/>
-                <w:bCs/>
-              </w:rPr>
-              <w:t>/User Priority</w:t>
-            </w:r>
+            <w:shd w:val="clear" w:color="auto" w:fill="002060"/>
+          </w:tcPr>
+          <w:p>
+            <w:r>
+              <w:rPr>
+                <w:b/>
+                <w:bCs/>
+              </w:rPr>
+              <w:t xml:space="preserve">Rilevanza/User </w:t>
+            </w:r>
+            <w:proofErr w:type="spellStart"/>
+            <w:r>
+              <w:rPr>
+                <w:b/>
+                <w:bCs/>
+              </w:rPr>
+              <w:t>Priority</w:t>
+            </w:r>
+            <w:proofErr w:type="spellEnd"/>
           </w:p>
         </w:tc>
         <w:tc>
@@ -650,6 +698,7 @@
           <w:tcPr>
             <w:tcW w:w="2738" w:type="dxa"/>
             <w:gridSpan w:val="4"/>
+            <w:shd w:val="clear" w:color="auto" w:fill="002060"/>
           </w:tcPr>
           <w:p>
             <w:r>
@@ -671,13 +720,7 @@
               <w:rPr>
                 <w:bCs/>
               </w:rPr>
-              <w:t>180</w:t>
-            </w:r>
-            <w:r>
-              <w:rPr>
-                <w:bCs/>
-              </w:rPr>
-              <w:t xml:space="preserve"> usi/giorno</w:t>
+              <w:t>180 usi/giorno</w:t>
             </w:r>
           </w:p>
         </w:tc>
@@ -690,19 +733,20 @@
           <w:tcPr>
             <w:tcW w:w="2738" w:type="dxa"/>
             <w:gridSpan w:val="4"/>
+            <w:shd w:val="clear" w:color="auto" w:fill="002060"/>
             <w:vAlign w:val="center"/>
           </w:tcPr>
           <w:p>
             <w:pPr>
               <w:rPr>
-                <w:rFonts w:ascii="Calibri" w:eastAsia="Calibri" w:hAnsi="Calibri" w:cs="Times New Roman"/>
-                <w:b/>
-                <w:bCs/>
-              </w:rPr>
-            </w:pPr>
-            <w:r>
-              <w:rPr>
-                <w:rFonts w:ascii="Calibri" w:eastAsia="Calibri" w:hAnsi="Calibri" w:cs="Times New Roman"/>
+                <w:rFonts w:eastAsia="Calibri"/>
+                <w:b/>
+                <w:bCs/>
+              </w:rPr>
+            </w:pPr>
+            <w:r>
+              <w:rPr>
+                <w:rFonts w:eastAsia="Calibri"/>
                 <w:b/>
                 <w:bCs/>
               </w:rPr>
@@ -738,23 +782,34 @@
           <w:tcPr>
             <w:tcW w:w="2738" w:type="dxa"/>
             <w:gridSpan w:val="4"/>
+            <w:shd w:val="clear" w:color="auto" w:fill="002060"/>
             <w:vAlign w:val="center"/>
           </w:tcPr>
           <w:p>
             <w:pPr>
               <w:rPr>
-                <w:rFonts w:ascii="Calibri" w:eastAsia="Calibri" w:hAnsi="Calibri" w:cs="Times New Roman"/>
-                <w:b/>
-                <w:bCs/>
-              </w:rPr>
-            </w:pPr>
-            <w:r>
-              <w:rPr>
-                <w:rFonts w:ascii="Calibri" w:eastAsia="Calibri" w:hAnsi="Calibri" w:cs="Times New Roman"/>
-                <w:b/>
-                <w:bCs/>
-              </w:rPr>
-              <w:t>Generalization of</w:t>
+                <w:rFonts w:eastAsia="Calibri"/>
+                <w:b/>
+                <w:bCs/>
+              </w:rPr>
+            </w:pPr>
+            <w:proofErr w:type="spellStart"/>
+            <w:r>
+              <w:rPr>
+                <w:rFonts w:eastAsia="Calibri"/>
+                <w:b/>
+                <w:bCs/>
+              </w:rPr>
+              <w:t>Generalization</w:t>
+            </w:r>
+            <w:proofErr w:type="spellEnd"/>
+            <w:r>
+              <w:rPr>
+                <w:rFonts w:eastAsia="Calibri"/>
+                <w:b/>
+                <w:bCs/>
+              </w:rPr>
+              <w:t xml:space="preserve"> of</w:t>
             </w:r>
           </w:p>
         </w:tc>
@@ -783,6 +838,7 @@
           <w:tcPr>
             <w:tcW w:w="9854" w:type="dxa"/>
             <w:gridSpan w:val="8"/>
+            <w:shd w:val="clear" w:color="auto" w:fill="002060"/>
             <w:vAlign w:val="center"/>
           </w:tcPr>
           <w:p>
@@ -818,7 +874,7 @@
         </w:tc>
         <w:tc>
           <w:tcPr>
-            <w:tcW w:w="1275" w:type="dxa"/>
+            <w:tcW w:w="1446" w:type="dxa"/>
             <w:gridSpan w:val="2"/>
           </w:tcPr>
           <w:p>
@@ -826,16 +882,184 @@
               <w:ind w:left="34"/>
             </w:pPr>
             <w:r>
+              <w:t>Impiegato:</w:t>
+            </w:r>
+          </w:p>
+        </w:tc>
+        <w:tc>
+          <w:tcPr>
+            <w:tcW w:w="7874" w:type="dxa"/>
+            <w:gridSpan w:val="5"/>
+          </w:tcPr>
+          <w:p>
+            <w:pPr>
+              <w:ind w:left="34"/>
+            </w:pPr>
+            <w:r>
+              <w:t>L’impiegato a</w:t>
+            </w:r>
+            <w:r>
+              <w:t xml:space="preserve">ccedere alla pagina di gestione della coda </w:t>
+            </w:r>
+          </w:p>
+          <w:p>
+            <w:pPr>
+              <w:ind w:left="34"/>
+            </w:pPr>
+          </w:p>
+        </w:tc>
+      </w:tr>
+      <w:tr>
+        <w:tc>
+          <w:tcPr>
+            <w:tcW w:w="534" w:type="dxa"/>
+          </w:tcPr>
+          <w:p>
+            <w:r>
+              <w:t>2</w:t>
+            </w:r>
+          </w:p>
+        </w:tc>
+        <w:tc>
+          <w:tcPr>
+            <w:tcW w:w="1446" w:type="dxa"/>
+            <w:gridSpan w:val="2"/>
+          </w:tcPr>
+          <w:p>
+            <w:pPr>
+              <w:ind w:left="34"/>
+            </w:pPr>
+            <w:r>
+              <w:t>Sistema:</w:t>
+            </w:r>
+          </w:p>
+        </w:tc>
+        <w:tc>
+          <w:tcPr>
+            <w:tcW w:w="7874" w:type="dxa"/>
+            <w:gridSpan w:val="5"/>
+          </w:tcPr>
+          <w:p>
+            <w:pPr>
+              <w:ind w:left="34"/>
+            </w:pPr>
+            <w:r>
+              <w:t xml:space="preserve">Il sistema </w:t>
+            </w:r>
+            <w:r>
+              <w:t xml:space="preserve">mostra la coda di presenza per i tipi di prenotazione scelti dall’impiegato aggiornata </w:t>
+            </w:r>
+          </w:p>
+        </w:tc>
+      </w:tr>
+      <w:tr>
+        <w:tc>
+          <w:tcPr>
+            <w:tcW w:w="534" w:type="dxa"/>
+          </w:tcPr>
+          <w:p>
+            <w:r>
+              <w:t>3</w:t>
+            </w:r>
+          </w:p>
+        </w:tc>
+        <w:tc>
+          <w:tcPr>
+            <w:tcW w:w="1446" w:type="dxa"/>
+            <w:gridSpan w:val="2"/>
+          </w:tcPr>
+          <w:p>
+            <w:pPr>
+              <w:ind w:left="34"/>
+            </w:pPr>
+            <w:r>
+              <w:t>Impiegato:</w:t>
+            </w:r>
+          </w:p>
+        </w:tc>
+        <w:tc>
+          <w:tcPr>
+            <w:tcW w:w="7874" w:type="dxa"/>
+            <w:gridSpan w:val="5"/>
+          </w:tcPr>
+          <w:p>
+            <w:pPr>
+              <w:ind w:left="34"/>
+            </w:pPr>
+            <w:r>
+              <w:t>L’impiegato visualizza la coda e clicca su servi il prossimo cliente</w:t>
+            </w:r>
+          </w:p>
+        </w:tc>
+      </w:tr>
+      <w:tr>
+        <w:tc>
+          <w:tcPr>
+            <w:tcW w:w="534" w:type="dxa"/>
+          </w:tcPr>
+          <w:p>
+            <w:r>
+              <w:t>4</w:t>
+            </w:r>
+          </w:p>
+        </w:tc>
+        <w:tc>
+          <w:tcPr>
+            <w:tcW w:w="1446" w:type="dxa"/>
+            <w:gridSpan w:val="2"/>
+          </w:tcPr>
+          <w:p>
+            <w:pPr>
+              <w:ind w:left="34"/>
+            </w:pPr>
+            <w:r>
+              <w:t>Sistema</w:t>
+            </w:r>
+          </w:p>
+        </w:tc>
+        <w:tc>
+          <w:tcPr>
+            <w:tcW w:w="7874" w:type="dxa"/>
+            <w:gridSpan w:val="5"/>
+          </w:tcPr>
+          <w:p>
+            <w:pPr>
+              <w:ind w:left="34"/>
+            </w:pPr>
+            <w:r>
+              <w:t>Il sistema preleva dalla coda la prenotazione, la elimina e stampa a video il codice fiscale della persona da servire</w:t>
+            </w:r>
+          </w:p>
+        </w:tc>
+      </w:tr>
+      <w:tr>
+        <w:tc>
+          <w:tcPr>
+            <w:tcW w:w="534" w:type="dxa"/>
+          </w:tcPr>
+          <w:p>
+            <w:r>
+              <w:t>5</w:t>
+            </w:r>
+          </w:p>
+        </w:tc>
+        <w:tc>
+          <w:tcPr>
+            <w:tcW w:w="1446" w:type="dxa"/>
+            <w:gridSpan w:val="2"/>
+          </w:tcPr>
+          <w:p>
+            <w:pPr>
+              <w:ind w:left="34"/>
+            </w:pPr>
+            <w:r>
               <w:t>Impiegato</w:t>
             </w:r>
-            <w:r>
-              <w:t>:</w:t>
-            </w:r>
-          </w:p>
-        </w:tc>
-        <w:tc>
-          <w:tcPr>
-            <w:tcW w:w="8045" w:type="dxa"/>
+          </w:p>
+        </w:tc>
+        <w:tc>
+          <w:tcPr>
+            <w:tcW w:w="7874" w:type="dxa"/>
             <w:gridSpan w:val="5"/>
           </w:tcPr>
           <w:p>
@@ -843,64 +1067,7 @@
               <w:ind w:left="34"/>
             </w:pPr>
             <w:r>
-              <w:t>Accedere</w:t>
-            </w:r>
-            <w:r>
-              <w:t xml:space="preserve"> alla pagina di gestione della coda e visualizza il prossimo cliente.</w:t>
-            </w:r>
-          </w:p>
-          <w:p>
-            <w:pPr>
-              <w:ind w:left="34"/>
-            </w:pPr>
-            <w:r>
-              <w:t>Sceglie di servire questo cliente.</w:t>
-            </w:r>
-          </w:p>
-        </w:tc>
-      </w:tr>
-      <w:tr>
-        <w:tc>
-          <w:tcPr>
-            <w:tcW w:w="534" w:type="dxa"/>
-          </w:tcPr>
-          <w:p>
-            <w:r>
-              <w:t>2</w:t>
-            </w:r>
-          </w:p>
-        </w:tc>
-        <w:tc>
-          <w:tcPr>
-            <w:tcW w:w="1275" w:type="dxa"/>
-            <w:gridSpan w:val="2"/>
-          </w:tcPr>
-          <w:p>
-            <w:pPr>
-              <w:ind w:left="34"/>
-            </w:pPr>
-            <w:r>
-              <w:t>Sistema</w:t>
-            </w:r>
-            <w:r>
-              <w:t>:</w:t>
-            </w:r>
-          </w:p>
-        </w:tc>
-        <w:tc>
-          <w:tcPr>
-            <w:tcW w:w="8045" w:type="dxa"/>
-            <w:gridSpan w:val="5"/>
-          </w:tcPr>
-          <w:p>
-            <w:pPr>
-              <w:ind w:left="34"/>
-            </w:pPr>
-            <w:r>
-              <w:t>Il sistema a</w:t>
-            </w:r>
-            <w:r>
-              <w:t>ggiorna la coda e mostra nella schermata di stato dell’ufficio che il cliente selezionato sarà servito allo sportello di Ernesto</w:t>
+              <w:t>L’impiegato serve il cliente</w:t>
             </w:r>
           </w:p>
         </w:tc>
@@ -910,15 +1077,7 @@
           <w:tcPr>
             <w:tcW w:w="9854" w:type="dxa"/>
             <w:gridSpan w:val="8"/>
-          </w:tcPr>
-          <w:p/>
-        </w:tc>
-      </w:tr>
-      <w:tr>
-        <w:tc>
-          <w:tcPr>
-            <w:tcW w:w="9854" w:type="dxa"/>
-            <w:gridSpan w:val="8"/>
+            <w:shd w:val="clear" w:color="auto" w:fill="002060"/>
           </w:tcPr>
           <w:p>
             <w:r>
@@ -952,21 +1111,7 @@
                 <w:b/>
                 <w:bCs/>
               </w:rPr>
-              <w:t>2.</w:t>
-            </w:r>
-            <w:r>
-              <w:rPr>
-                <w:b/>
-                <w:bCs/>
-              </w:rPr>
-              <w:t>b</w:t>
-            </w:r>
-            <w:r>
-              <w:rPr>
-                <w:b/>
-                <w:bCs/>
-              </w:rPr>
-              <w:t>1</w:t>
+              <w:t>2.b1</w:t>
             </w:r>
           </w:p>
         </w:tc>
@@ -1021,21 +1166,7 @@
                 <w:b/>
                 <w:bCs/>
               </w:rPr>
-              <w:t>2.</w:t>
-            </w:r>
-            <w:r>
-              <w:rPr>
-                <w:b/>
-                <w:bCs/>
-              </w:rPr>
-              <w:t>b</w:t>
-            </w:r>
-            <w:r>
-              <w:rPr>
-                <w:b/>
-                <w:bCs/>
-              </w:rPr>
-              <w:t>2</w:t>
+              <w:t>2.b2</w:t>
             </w:r>
           </w:p>
         </w:tc>
@@ -1069,265 +1200,6 @@
             <w:r>
               <w:t>Rimane in attesa di una nuova selezione</w:t>
             </w:r>
-          </w:p>
-        </w:tc>
-      </w:tr>
-      <w:tr>
-        <w:tc>
-          <w:tcPr>
-            <w:tcW w:w="2738" w:type="dxa"/>
-            <w:gridSpan w:val="4"/>
-          </w:tcPr>
-          <w:p>
-            <w:pPr>
-              <w:rPr>
-                <w:b/>
-                <w:bCs/>
-              </w:rPr>
-            </w:pPr>
-          </w:p>
-        </w:tc>
-        <w:tc>
-          <w:tcPr>
-            <w:tcW w:w="7116" w:type="dxa"/>
-            <w:gridSpan w:val="4"/>
-          </w:tcPr>
-          <w:p/>
-        </w:tc>
-      </w:tr>
-      <w:tr>
-        <w:tc>
-          <w:tcPr>
-            <w:tcW w:w="9854" w:type="dxa"/>
-            <w:gridSpan w:val="8"/>
-          </w:tcPr>
-          <w:p>
-            <w:r>
-              <w:rPr>
-                <w:b/>
-                <w:bCs/>
-              </w:rPr>
-              <w:t>Note</w:t>
-            </w:r>
-          </w:p>
-        </w:tc>
-      </w:tr>
-      <w:tr>
-        <w:tc>
-          <w:tcPr>
-            <w:tcW w:w="2738" w:type="dxa"/>
-            <w:gridSpan w:val="4"/>
-          </w:tcPr>
-          <w:p>
-            <w:pPr>
-              <w:rPr>
-                <w:b/>
-                <w:bCs/>
-              </w:rPr>
-            </w:pPr>
-          </w:p>
-        </w:tc>
-        <w:tc>
-          <w:tcPr>
-            <w:tcW w:w="7116" w:type="dxa"/>
-            <w:gridSpan w:val="4"/>
-          </w:tcPr>
-          <w:p>
-            <w:pPr>
-              <w:autoSpaceDE w:val="0"/>
-              <w:autoSpaceDN w:val="0"/>
-              <w:adjustRightInd w:val="0"/>
-            </w:pPr>
-            <w:r>
-              <w:rPr>
-                <w:rFonts w:ascii="Helvetica-Bold" w:hAnsi="Helvetica-Bold" w:cs="Helvetica-Bold"/>
-                <w:b/>
-                <w:bCs/>
-                <w:color w:val="010000"/>
-                <w:sz w:val="16"/>
-                <w:szCs w:val="16"/>
-              </w:rPr>
-              <w:t xml:space="preserve">PUNTO DA DISCUTERE: </w:t>
-            </w:r>
-          </w:p>
-          <w:p/>
-        </w:tc>
-      </w:tr>
-      <w:tr>
-        <w:tc>
-          <w:tcPr>
-            <w:tcW w:w="2738" w:type="dxa"/>
-            <w:gridSpan w:val="4"/>
-          </w:tcPr>
-          <w:p>
-            <w:pPr>
-              <w:rPr>
-                <w:b/>
-                <w:bCs/>
-              </w:rPr>
-            </w:pPr>
-          </w:p>
-        </w:tc>
-        <w:tc>
-          <w:tcPr>
-            <w:tcW w:w="7116" w:type="dxa"/>
-            <w:gridSpan w:val="4"/>
-          </w:tcPr>
-          <w:p>
-            <w:pPr>
-              <w:autoSpaceDE w:val="0"/>
-              <w:autoSpaceDN w:val="0"/>
-              <w:adjustRightInd w:val="0"/>
-              <w:rPr>
-                <w:rFonts w:ascii="Helvetica-Bold" w:hAnsi="Helvetica-Bold" w:cs="Helvetica-Bold"/>
-                <w:b/>
-                <w:bCs/>
-                <w:color w:val="010000"/>
-                <w:sz w:val="16"/>
-                <w:szCs w:val="16"/>
-              </w:rPr>
-            </w:pPr>
-          </w:p>
-        </w:tc>
-      </w:tr>
-      <w:tr>
-        <w:tc>
-          <w:tcPr>
-            <w:tcW w:w="2738" w:type="dxa"/>
-            <w:gridSpan w:val="4"/>
-          </w:tcPr>
-          <w:p>
-            <w:pPr>
-              <w:rPr>
-                <w:b/>
-                <w:bCs/>
-              </w:rPr>
-            </w:pPr>
-            <w:r>
-              <w:rPr>
-                <w:b/>
-                <w:bCs/>
-              </w:rPr>
-              <w:t>Special Requirements</w:t>
-            </w:r>
-          </w:p>
-        </w:tc>
-        <w:tc>
-          <w:tcPr>
-            <w:tcW w:w="7116" w:type="dxa"/>
-            <w:gridSpan w:val="4"/>
-          </w:tcPr>
-          <w:p>
-            <w:pPr>
-              <w:autoSpaceDE w:val="0"/>
-              <w:autoSpaceDN w:val="0"/>
-              <w:adjustRightInd w:val="0"/>
-              <w:rPr>
-                <w:rFonts w:ascii="Helvetica-Bold" w:hAnsi="Helvetica-Bold" w:cs="Helvetica-Bold"/>
-                <w:b/>
-                <w:bCs/>
-                <w:color w:val="010000"/>
-                <w:sz w:val="16"/>
-                <w:szCs w:val="16"/>
-              </w:rPr>
-            </w:pPr>
-          </w:p>
-        </w:tc>
-      </w:tr>
-      <w:tr>
-        <w:tc>
-          <w:tcPr>
-            <w:tcW w:w="2738" w:type="dxa"/>
-            <w:gridSpan w:val="4"/>
-          </w:tcPr>
-          <w:p>
-            <w:pPr>
-              <w:rPr>
-                <w:b/>
-                <w:bCs/>
-              </w:rPr>
-            </w:pPr>
-            <w:r>
-              <w:rPr>
-                <w:b/>
-                <w:bCs/>
-              </w:rPr>
-              <w:t>1</w:t>
-            </w:r>
-          </w:p>
-        </w:tc>
-        <w:tc>
-          <w:tcPr>
-            <w:tcW w:w="7116" w:type="dxa"/>
-            <w:gridSpan w:val="4"/>
-          </w:tcPr>
-          <w:p>
-            <w:pPr>
-              <w:autoSpaceDE w:val="0"/>
-              <w:autoSpaceDN w:val="0"/>
-              <w:adjustRightInd w:val="0"/>
-              <w:rPr>
-                <w:rFonts w:ascii="Helvetica-Bold" w:hAnsi="Helvetica-Bold" w:cs="Helvetica-Bold"/>
-                <w:b/>
-                <w:bCs/>
-                <w:color w:val="010000"/>
-                <w:sz w:val="16"/>
-                <w:szCs w:val="16"/>
-                <w:u w:val="single"/>
-              </w:rPr>
-            </w:pPr>
-            <w:r>
-              <w:rPr>
-                <w:rFonts w:ascii="Helvetica" w:hAnsi="Helvetica" w:cs="Helvetica"/>
-                <w:color w:val="010000"/>
-                <w:sz w:val="17"/>
-                <w:szCs w:val="17"/>
-                <w:u w:val="single"/>
-              </w:rPr>
-              <w:t>Può essere usato da più impiegati contemporaneamente</w:t>
-            </w:r>
-          </w:p>
-        </w:tc>
-      </w:tr>
-      <w:tr>
-        <w:tc>
-          <w:tcPr>
-            <w:tcW w:w="2738" w:type="dxa"/>
-            <w:gridSpan w:val="4"/>
-          </w:tcPr>
-          <w:p>
-            <w:pPr>
-              <w:rPr>
-                <w:b/>
-                <w:bCs/>
-              </w:rPr>
-            </w:pPr>
-            <w:r>
-              <w:rPr>
-                <w:b/>
-                <w:bCs/>
-              </w:rPr>
-              <w:t>2</w:t>
-            </w:r>
-          </w:p>
-        </w:tc>
-        <w:tc>
-          <w:tcPr>
-            <w:tcW w:w="7116" w:type="dxa"/>
-            <w:gridSpan w:val="4"/>
-          </w:tcPr>
-          <w:p>
-            <w:pPr>
-              <w:autoSpaceDE w:val="0"/>
-              <w:autoSpaceDN w:val="0"/>
-              <w:adjustRightInd w:val="0"/>
-              <w:rPr>
-                <w:rFonts w:ascii="Helvetica" w:hAnsi="Helvetica" w:cs="Helvetica"/>
-                <w:color w:val="010000"/>
-                <w:sz w:val="17"/>
-                <w:szCs w:val="17"/>
-              </w:rPr>
-            </w:pPr>
           </w:p>
         </w:tc>
       </w:tr>

</xml_diff>